<commit_message>
lte eproc bod ui
</commit_message>
<xml_diff>
--- a/backend/candmapi/I-456/I-456_LTE_EPROC_NIT.docx
+++ b/backend/candmapi/I-456/I-456_LTE_EPROC_NIT.docx
@@ -223,7 +223,7 @@
           <w:i/>
           <w:sz w:val="36"/>
         </w:rPr>
-        <w:t>fggsfndkjg hsdghsfdkj ghkjsdfghs djflghsfkjdfkls ghkjsfdhg sfdjhgkjs</w:t>
+        <w:t>fhgdfhd dghdf dgfhdf hdfghdf ghgf</w:t>
       </w:r>
     </w:p>
     <w:p>
@@ -266,7 +266,7 @@
           <w:i/>
           <w:sz w:val="36"/>
         </w:rPr>
-        <w:t>SRLDC/C&amp;M/ET-32/I-456/2019-20</w:t>
+        <w:t>SRLDC/C&amp;M/ET-12/I-456/2019-20</w:t>
       </w:r>
     </w:p>
     <w:p>
@@ -484,7 +484,7 @@
         <w:rPr>
           <w:rFonts w:ascii="Arial"/>
         </w:rPr>
-        <w:t>SRLDC/C&amp;M/ET-32/I-456/2019-20</w:t>
+        <w:t>SRLDC/C&amp;M/ET-12/I-456/2019-20</w:t>
       </w:r>
       <w:r>
         <w:rPr>
@@ -653,7 +653,7 @@
         <w:rPr>
           <w:rFonts w:ascii="Arial"/>
         </w:rPr>
-        <w:t>fggsfndkjg hsdghsfdkj ghkjsdfghs djflghsfkjdfkls ghkjsfdhg sfdjhgkjs</w:t>
+        <w:t>fhgdfhd dghdf dgfhdf hdfghdf ghgf</w:t>
       </w:r>
       <w:r>
         <w:rPr>
@@ -732,7 +732,7 @@
         <w:rPr>
           <w:rFonts w:ascii="Arial" w:hAnsi="Arial"/>
         </w:rPr>
-        <w:t>but not limited to fggsfndkjg hsdghsfdkj ghkjsdfghs djflghsfkjdfkls ghkjsfdhg sfdjhgkjs as per BOQ and General Terms and Conditions</w:t>
+        <w:t>but not limited to fhgdfhd dghdf dgfhdf hdfghdf ghgf as per BOQ and General Terms and Conditions</w:t>
       </w:r>
       <w:r>
         <w:rPr>
@@ -795,7 +795,7 @@
           <w:rFonts w:ascii="Arial"/>
           <w:b/>
         </w:rPr>
-        <w:t>Chief Manager, Contracts and Materials</w:t>
+        <w:t>Deputy General Manager, SCADA and REMC</w:t>
       </w:r>
       <w:r>
         <w:rPr>
@@ -862,7 +862,7 @@
         <w:rPr>
           <w:rFonts w:ascii="Arial"/>
         </w:rPr>
-        <w:t>Manager, SL-II</w:t>
+        <w:t>Manager, SCADA and REMC</w:t>
       </w:r>
       <w:r>
         <w:rPr>
@@ -2354,7 +2354,7 @@
               <w:rPr>
                 <w:sz w:val="16"/>
               </w:rPr>
-              <w:t>SRLDC/C&amp;M/ET-32/I-456/2019-20</w:t>
+              <w:t>SRLDC/C&amp;M/ET-12/I-456/2019-20</w:t>
             </w:r>
           </w:p>
         </w:tc>
@@ -2545,7 +2545,7 @@
               <w:rPr>
                 <w:sz w:val="16"/>
               </w:rPr>
-              <w:t>Buy</w:t>
+              <w:t>Empanelment</w:t>
             </w:r>
           </w:p>
         </w:tc>
@@ -3820,7 +3820,7 @@
               <w:rPr>
                 <w:sz w:val="16"/>
               </w:rPr>
-              <w:t>60</w:t>
+              <w:t>180</w:t>
             </w:r>
             <w:r>
               <w:rPr>
@@ -10122,7 +10122,7 @@
           <w:rFonts w:ascii="Arial"/>
           <w:sz w:val="21"/>
         </w:rPr>
-        <w:t>Chief Manager, Contracts and Materials</w:t>
+        <w:t>Deputy General Manager, SCADA and REMC</w:t>
       </w:r>
       <w:r>
         <w:rPr>
@@ -10391,7 +10391,7 @@
           <w:rFonts w:ascii="Arial"/>
           <w:sz w:val="21"/>
         </w:rPr>
-        <w:t>60</w:t>
+        <w:t>180</w:t>
       </w:r>
       <w:r>
         <w:rPr>
@@ -12274,7 +12274,7 @@
         <w:rPr>
           <w:rFonts w:ascii="Arial" w:hAnsi="Arial" w:cs="Arial"/>
         </w:rPr>
-        <w:t xml:space="preserve"> fggsfndkjg hsdghsfdkj ghkjsdfghs djflghsfkjdfkls ghkjsfdhg sfdjhgkjs</w:t>
+        <w:t xml:space="preserve"> fhgdfhd dghdf dgfhdf hdfghdf ghgf</w:t>
       </w:r>
     </w:p>
     <w:p>
@@ -14082,7 +14082,7 @@
           <w:rFonts w:ascii="Arial"/>
           <w:b/>
         </w:rPr>
-        <w:t>SRLDC/C&amp;M/ET-32/I-456/2019-20</w:t>
+        <w:t>SRLDC/C&amp;M/ET-12/I-456/2019-20</w:t>
       </w:r>
     </w:p>
     <w:p>
@@ -14120,7 +14120,7 @@
           <w:i/>
           <w:sz w:val="20"/>
         </w:rPr>
-        <w:t>fggsfndkjg hsdghsfdkj ghkjsdfghs djflghsfkjdfkls ghkjsfdhg sfdjhgkjs</w:t>
+        <w:t>fhgdfhd dghdf dgfhdf hdfghdf ghgf</w:t>
       </w:r>
       <w:r>
         <w:rPr>
@@ -31114,7 +31114,7 @@
                               <w:sz w:val="18"/>
                               <w:szCs w:val="18"/>
                             </w:rPr>
-                            <w:t>fggsfndkjg hsdghsfdkj ghkjsdfghs djflghsfkjdfkls ghkjsfdhg sfdjhgkjs</w:t>
+                            <w:t>fhgdfhd dghdf dgfhdf hdfghdf ghgf</w:t>
                           </w:r>
                         </w:p>
                         <w:p>
@@ -31144,7 +31144,7 @@
                               <w:sz w:val="18"/>
                               <w:szCs w:val="18"/>
                             </w:rPr>
-                            <w:t>SRLDC/C&amp;M/ET-32/I-456/2019-20</w:t>
+                            <w:t>SRLDC/C&amp;M/ET-12/I-456/2019-20</w:t>
                           </w:r>
                         </w:p>
                         <w:p>
@@ -31216,7 +31216,7 @@
                         <w:sz w:val="18"/>
                         <w:szCs w:val="18"/>
                       </w:rPr>
-                      <w:t>fggsfndkjg hsdghsfdkj ghkjsdfghs djflghsfkjdfkls ghkjsfdhg sfdjhgkjs</w:t>
+                      <w:t>fhgdfhd dghdf dgfhdf hdfghdf ghgf</w:t>
                     </w:r>
                   </w:p>
                   <w:p>
@@ -31246,7 +31246,7 @@
                         <w:sz w:val="18"/>
                         <w:szCs w:val="18"/>
                       </w:rPr>
-                      <w:t>SRLDC/C&amp;M/ET-32/I-456/2019-20</w:t>
+                      <w:t>SRLDC/C&amp;M/ET-12/I-456/2019-20</w:t>
                     </w:r>
                   </w:p>
                   <w:p>
@@ -31502,7 +31502,7 @@
                               <w:sz w:val="18"/>
                               <w:szCs w:val="18"/>
                             </w:rPr>
-                            <w:t>fggsfndkjg hsdghsfdkj ghkjsdfghs djflghsfkjdfkls ghkjsfdhg sfdjhgkjs</w:t>
+                            <w:t>fhgdfhd dghdf dgfhdf hdfghdf ghgf</w:t>
                           </w:r>
                         </w:p>
                         <w:p>
@@ -31532,7 +31532,7 @@
                               <w:sz w:val="18"/>
                               <w:szCs w:val="18"/>
                             </w:rPr>
-                            <w:t>SRLDC/C&amp;M/ET-32/I-456/2019-20</w:t>
+                            <w:t>SRLDC/C&amp;M/ET-12/I-456/2019-20</w:t>
                           </w:r>
                         </w:p>
                         <w:p>
@@ -31594,7 +31594,7 @@
                         <w:sz w:val="18"/>
                         <w:szCs w:val="18"/>
                       </w:rPr>
-                      <w:t>fggsfndkjg hsdghsfdkj ghkjsdfghs djflghsfkjdfkls ghkjsfdhg sfdjhgkjs</w:t>
+                      <w:t>fhgdfhd dghdf dgfhdf hdfghdf ghgf</w:t>
                     </w:r>
                   </w:p>
                   <w:p>
@@ -31624,7 +31624,7 @@
                         <w:sz w:val="18"/>
                         <w:szCs w:val="18"/>
                       </w:rPr>
-                      <w:t>SRLDC/C&amp;M/ET-32/I-456/2019-20</w:t>
+                      <w:t>SRLDC/C&amp;M/ET-12/I-456/2019-20</w:t>
                     </w:r>
                   </w:p>
                   <w:p>
@@ -31871,7 +31871,7 @@
                               <w:sz w:val="18"/>
                               <w:szCs w:val="18"/>
                             </w:rPr>
-                            <w:t>fggsfndkjg hsdghsfdkj ghkjsdfghs djflghsfkjdfkls ghkjsfdhg sfdjhgkjs</w:t>
+                            <w:t>fhgdfhd dghdf dgfhdf hdfghdf ghgf</w:t>
                           </w:r>
                         </w:p>
                         <w:p>
@@ -31901,7 +31901,7 @@
                               <w:sz w:val="18"/>
                               <w:szCs w:val="18"/>
                             </w:rPr>
-                            <w:t>SRLDC/C&amp;M/ET-32/I-456/2019-20</w:t>
+                            <w:t>SRLDC/C&amp;M/ET-12/I-456/2019-20</w:t>
                           </w:r>
                         </w:p>
                         <w:p>
@@ -31962,7 +31962,7 @@
                         <w:sz w:val="18"/>
                         <w:szCs w:val="18"/>
                       </w:rPr>
-                      <w:t>fggsfndkjg hsdghsfdkj ghkjsdfghs djflghsfkjdfkls ghkjsfdhg sfdjhgkjs</w:t>
+                      <w:t>fhgdfhd dghdf dgfhdf hdfghdf ghgf</w:t>
                     </w:r>
                   </w:p>
                   <w:p>
@@ -31992,7 +31992,7 @@
                         <w:sz w:val="18"/>
                         <w:szCs w:val="18"/>
                       </w:rPr>
-                      <w:t>SRLDC/C&amp;M/ET-32/I-456/2019-20</w:t>
+                      <w:t>SRLDC/C&amp;M/ET-12/I-456/2019-20</w:t>
                     </w:r>
                   </w:p>
                   <w:p>
@@ -32287,7 +32287,7 @@
                               <w:sz w:val="18"/>
                               <w:szCs w:val="18"/>
                             </w:rPr>
-                            <w:t>fggsfndkjg hsdghsfdkj ghkjsdfghs djflghsfkjdfkls ghkjsfdhg sfdjhgkjs</w:t>
+                            <w:t>fhgdfhd dghdf dgfhdf hdfghdf ghgf</w:t>
                           </w:r>
                         </w:p>
                         <w:p>
@@ -32317,7 +32317,7 @@
                               <w:sz w:val="18"/>
                               <w:szCs w:val="18"/>
                             </w:rPr>
-                            <w:t>SRLDC/C&amp;M/ET-32/I-456/2019-20</w:t>
+                            <w:t>SRLDC/C&amp;M/ET-12/I-456/2019-20</w:t>
                           </w:r>
                         </w:p>
                         <w:p>
@@ -32378,7 +32378,7 @@
                         <w:sz w:val="18"/>
                         <w:szCs w:val="18"/>
                       </w:rPr>
-                      <w:t>fggsfndkjg hsdghsfdkj ghkjsdfghs djflghsfkjdfkls ghkjsfdhg sfdjhgkjs</w:t>
+                      <w:t>fhgdfhd dghdf dgfhdf hdfghdf ghgf</w:t>
                     </w:r>
                   </w:p>
                   <w:p>
@@ -32408,7 +32408,7 @@
                         <w:sz w:val="18"/>
                         <w:szCs w:val="18"/>
                       </w:rPr>
-                      <w:t>SRLDC/C&amp;M/ET-32/I-456/2019-20</w:t>
+                      <w:t>SRLDC/C&amp;M/ET-12/I-456/2019-20</w:t>
                     </w:r>
                   </w:p>
                   <w:p>
@@ -32578,7 +32578,7 @@
                               <w:sz w:val="18"/>
                               <w:szCs w:val="18"/>
                             </w:rPr>
-                            <w:t>fggsfndkjg hsdghsfdkj ghkjsdfghs djflghsfkjdfkls ghkjsfdhg sfdjhgkjs</w:t>
+                            <w:t>fhgdfhd dghdf dgfhdf hdfghdf ghgf</w:t>
                           </w:r>
                         </w:p>
                         <w:p>
@@ -32608,7 +32608,7 @@
                               <w:sz w:val="18"/>
                               <w:szCs w:val="18"/>
                             </w:rPr>
-                            <w:t>SRLDC/C&amp;M/ET-32/I-456/2019-20</w:t>
+                            <w:t>SRLDC/C&amp;M/ET-12/I-456/2019-20</w:t>
                           </w:r>
                         </w:p>
                         <w:p>
@@ -32670,7 +32670,7 @@
                         <w:sz w:val="18"/>
                         <w:szCs w:val="18"/>
                       </w:rPr>
-                      <w:t>fggsfndkjg hsdghsfdkj ghkjsdfghs djflghsfkjdfkls ghkjsfdhg sfdjhgkjs</w:t>
+                      <w:t>fhgdfhd dghdf dgfhdf hdfghdf ghgf</w:t>
                     </w:r>
                   </w:p>
                   <w:p>
@@ -32700,7 +32700,7 @@
                         <w:sz w:val="18"/>
                         <w:szCs w:val="18"/>
                       </w:rPr>
-                      <w:t>SRLDC/C&amp;M/ET-32/I-456/2019-20</w:t>
+                      <w:t>SRLDC/C&amp;M/ET-12/I-456/2019-20</w:t>
                     </w:r>
                   </w:p>
                   <w:p>

</xml_diff>